<commit_message>
Updating the installation doc
</commit_message>
<xml_diff>
--- a/Installation_Documents/Face_Recognition_Installation/Face_Recognition_Version_1.docx
+++ b/Installation_Documents/Face_Recognition_Installation/Face_Recognition_Version_1.docx
@@ -60,7 +60,35 @@
           <w:rFonts w:ascii="Arial" w:eastAsia="Times New Roman" w:hAnsi="Arial" w:cs="Arial"/>
           <w:lang w:eastAsia="en-CA"/>
         </w:rPr>
-        <w:t>The Face Recognition library is widely known around the web for being the world's simplest facial recognition API for Python and the command line, and the best of all is that you won't need to pay a dime for it, the project is open</w:t>
+        <w:t xml:space="preserve">The Face Recognition library is widely known around the web for being the world's </w:t>
+      </w:r>
+      <w:r>
+        <w:rPr>
+          <w:rFonts w:ascii="Arial" w:eastAsia="Times New Roman" w:hAnsi="Arial" w:cs="Arial"/>
+          <w:lang w:eastAsia="en-CA"/>
+        </w:rPr>
+        <w:t>most straightforward</w:t>
+      </w:r>
+      <w:r>
+        <w:rPr>
+          <w:rFonts w:ascii="Arial" w:eastAsia="Times New Roman" w:hAnsi="Arial" w:cs="Arial"/>
+          <w:lang w:eastAsia="en-CA"/>
+        </w:rPr>
+        <w:t xml:space="preserve"> facial recognition API for Python and the command line</w:t>
+      </w:r>
+      <w:r>
+        <w:rPr>
+          <w:rFonts w:ascii="Arial" w:eastAsia="Times New Roman" w:hAnsi="Arial" w:cs="Arial"/>
+          <w:lang w:eastAsia="en-CA"/>
+        </w:rPr>
+        <w:t>. T</w:t>
+      </w:r>
+      <w:r>
+        <w:rPr>
+          <w:rFonts w:ascii="Arial" w:eastAsia="Times New Roman" w:hAnsi="Arial" w:cs="Arial"/>
+          <w:lang w:eastAsia="en-CA"/>
+        </w:rPr>
+        <w:t>he best of all is that you won't need to pay a dime for it, the project is open</w:t>
       </w:r>
       <w:r>
         <w:rPr>
@@ -1312,7 +1340,21 @@
           <w:rFonts w:ascii="Arial" w:eastAsia="Times New Roman" w:hAnsi="Arial" w:cs="Arial"/>
           <w:lang w:eastAsia="en-CA"/>
         </w:rPr>
-        <w:t>First, we need to install cmake as below:</w:t>
+        <w:t xml:space="preserve">First, we need to install </w:t>
+      </w:r>
+      <w:r>
+        <w:rPr>
+          <w:rFonts w:ascii="Arial" w:eastAsia="Times New Roman" w:hAnsi="Arial" w:cs="Arial"/>
+          <w:lang w:eastAsia="en-CA"/>
+        </w:rPr>
+        <w:t>CM</w:t>
+      </w:r>
+      <w:r>
+        <w:rPr>
+          <w:rFonts w:ascii="Arial" w:eastAsia="Times New Roman" w:hAnsi="Arial" w:cs="Arial"/>
+          <w:lang w:eastAsia="en-CA"/>
+        </w:rPr>
+        <w:t>ake as below:</w:t>
       </w:r>
     </w:p>
     <w:p>
@@ -1432,6 +1474,13 @@
         </w:rPr>
         <w:t xml:space="preserve">Then go to </w:t>
       </w:r>
+      <w:r>
+        <w:rPr>
+          <w:rFonts w:ascii="Arial" w:eastAsia="Times New Roman" w:hAnsi="Arial" w:cs="Arial"/>
+          <w:lang w:eastAsia="en-CA"/>
+        </w:rPr>
+        <w:t xml:space="preserve">the </w:t>
+      </w:r>
       <w:hyperlink r:id="rId7" w:history="1">
         <w:r>
           <w:rPr>
@@ -1448,6 +1497,13 @@
           <w:lang w:eastAsia="en-CA"/>
         </w:rPr>
         <w:t xml:space="preserve"> website and download </w:t>
+      </w:r>
+      <w:r>
+        <w:rPr>
+          <w:rFonts w:ascii="Arial" w:eastAsia="Times New Roman" w:hAnsi="Arial" w:cs="Arial"/>
+          <w:lang w:eastAsia="en-CA"/>
+        </w:rPr>
+        <w:t xml:space="preserve">the </w:t>
       </w:r>
       <w:r>
         <w:rPr>
@@ -1602,7 +1658,14 @@
           <w:rFonts w:ascii="Arial" w:eastAsia="Times New Roman" w:hAnsi="Arial" w:cs="Arial"/>
           <w:lang w:eastAsia="en-CA"/>
         </w:rPr>
-        <w:t>file and paste it to “</w:t>
+        <w:t xml:space="preserve">file and paste it to </w:t>
+      </w:r>
+      <w:r>
+        <w:rPr>
+          <w:rFonts w:ascii="Arial" w:eastAsia="Times New Roman" w:hAnsi="Arial" w:cs="Arial"/>
+          <w:lang w:eastAsia="en-CA"/>
+        </w:rPr>
+        <w:t>"</w:t>
       </w:r>
       <w:r>
         <w:rPr>
@@ -1616,7 +1679,84 @@
           <w:rFonts w:ascii="Arial" w:eastAsia="Times New Roman" w:hAnsi="Arial" w:cs="Arial"/>
           <w:lang w:eastAsia="en-CA"/>
         </w:rPr>
-        <w:t xml:space="preserve">”. You need to find your Python installed location. If you installed in separate location, then go to your Python installed location and inside of the Python folder go to </w:t>
+        <w:t>"</w:t>
+      </w:r>
+      <w:r>
+        <w:rPr>
+          <w:rFonts w:ascii="Arial" w:eastAsia="Times New Roman" w:hAnsi="Arial" w:cs="Arial"/>
+          <w:lang w:eastAsia="en-CA"/>
+        </w:rPr>
+        <w:t xml:space="preserve">. </w:t>
+      </w:r>
+      <w:r>
+        <w:rPr>
+          <w:rFonts w:ascii="Arial" w:eastAsia="Times New Roman" w:hAnsi="Arial" w:cs="Arial"/>
+          <w:lang w:eastAsia="en-CA"/>
+        </w:rPr>
+        <w:t>It would help if you fou</w:t>
+      </w:r>
+      <w:r>
+        <w:rPr>
+          <w:rFonts w:ascii="Arial" w:eastAsia="Times New Roman" w:hAnsi="Arial" w:cs="Arial"/>
+          <w:lang w:eastAsia="en-CA"/>
+        </w:rPr>
+        <w:t xml:space="preserve">nd your Python installed location. If you installed in </w:t>
+      </w:r>
+      <w:r>
+        <w:rPr>
+          <w:rFonts w:ascii="Arial" w:eastAsia="Times New Roman" w:hAnsi="Arial" w:cs="Arial"/>
+          <w:lang w:eastAsia="en-CA"/>
+        </w:rPr>
+        <w:t xml:space="preserve">a </w:t>
+      </w:r>
+      <w:r>
+        <w:rPr>
+          <w:rFonts w:ascii="Arial" w:eastAsia="Times New Roman" w:hAnsi="Arial" w:cs="Arial"/>
+          <w:lang w:eastAsia="en-CA"/>
+        </w:rPr>
+        <w:t xml:space="preserve">separate </w:t>
+      </w:r>
+      <w:r>
+        <w:rPr>
+          <w:rFonts w:ascii="Arial" w:eastAsia="Times New Roman" w:hAnsi="Arial" w:cs="Arial"/>
+          <w:lang w:eastAsia="en-CA"/>
+        </w:rPr>
+        <w:t>place</w:t>
+      </w:r>
+      <w:r>
+        <w:rPr>
+          <w:rFonts w:ascii="Arial" w:eastAsia="Times New Roman" w:hAnsi="Arial" w:cs="Arial"/>
+          <w:lang w:eastAsia="en-CA"/>
+        </w:rPr>
+        <w:t xml:space="preserve">, then go to your Python installed </w:t>
+      </w:r>
+      <w:r>
+        <w:rPr>
+          <w:rFonts w:ascii="Arial" w:eastAsia="Times New Roman" w:hAnsi="Arial" w:cs="Arial"/>
+          <w:lang w:eastAsia="en-CA"/>
+        </w:rPr>
+        <w:t>area</w:t>
+      </w:r>
+      <w:r>
+        <w:rPr>
+          <w:rFonts w:ascii="Arial" w:eastAsia="Times New Roman" w:hAnsi="Arial" w:cs="Arial"/>
+          <w:lang w:eastAsia="en-CA"/>
+        </w:rPr>
+        <w:t xml:space="preserve"> and inside of the Python folder</w:t>
+      </w:r>
+      <w:r>
+        <w:rPr>
+          <w:rFonts w:ascii="Arial" w:eastAsia="Times New Roman" w:hAnsi="Arial" w:cs="Arial"/>
+          <w:lang w:eastAsia="en-CA"/>
+        </w:rPr>
+        <w:t>,</w:t>
+      </w:r>
+      <w:r>
+        <w:rPr>
+          <w:rFonts w:ascii="Arial" w:eastAsia="Times New Roman" w:hAnsi="Arial" w:cs="Arial"/>
+          <w:lang w:eastAsia="en-CA"/>
+        </w:rPr>
+        <w:t xml:space="preserve"> go to </w:t>
       </w:r>
       <w:r>
         <w:rPr>
@@ -1819,7 +1959,14 @@
           <w:rFonts w:ascii="Arial" w:eastAsia="Times New Roman" w:hAnsi="Arial" w:cs="Arial"/>
           <w:lang w:eastAsia="en-CA"/>
         </w:rPr>
-        <w:t>Go to Command Terminal again and navigate to the “</w:t>
+        <w:t xml:space="preserve">Go to Command Terminal again and navigate to the </w:t>
+      </w:r>
+      <w:r>
+        <w:rPr>
+          <w:rFonts w:ascii="Arial" w:eastAsia="Times New Roman" w:hAnsi="Arial" w:cs="Arial"/>
+          <w:lang w:eastAsia="en-CA"/>
+        </w:rPr>
+        <w:t>"</w:t>
       </w:r>
       <w:r>
         <w:rPr>
@@ -1833,7 +1980,14 @@
           <w:rFonts w:ascii="Arial" w:eastAsia="Times New Roman" w:hAnsi="Arial" w:cs="Arial"/>
           <w:lang w:eastAsia="en-CA"/>
         </w:rPr>
-        <w:t>” and install dlib as below:</w:t>
+        <w:t>"</w:t>
+      </w:r>
+      <w:r>
+        <w:rPr>
+          <w:rFonts w:ascii="Arial" w:eastAsia="Times New Roman" w:hAnsi="Arial" w:cs="Arial"/>
+          <w:lang w:eastAsia="en-CA"/>
+        </w:rPr>
+        <w:t xml:space="preserve"> and install dlib as below:</w:t>
       </w:r>
     </w:p>
     <w:p>
@@ -2141,7 +2295,21 @@
           <w:rFonts w:ascii="Arial" w:eastAsia="Times New Roman" w:hAnsi="Arial" w:cs="Arial"/>
           <w:lang w:eastAsia="en-CA"/>
         </w:rPr>
-        <w:t xml:space="preserve">The above process will take some time and when it will finish, you need to install Face Recognition </w:t>
+        <w:t>The above process will take some time</w:t>
+      </w:r>
+      <w:r>
+        <w:rPr>
+          <w:rFonts w:ascii="Arial" w:eastAsia="Times New Roman" w:hAnsi="Arial" w:cs="Arial"/>
+          <w:lang w:eastAsia="en-CA"/>
+        </w:rPr>
+        <w:t>,</w:t>
+      </w:r>
+      <w:r>
+        <w:rPr>
+          <w:rFonts w:ascii="Arial" w:eastAsia="Times New Roman" w:hAnsi="Arial" w:cs="Arial"/>
+          <w:lang w:eastAsia="en-CA"/>
+        </w:rPr>
+        <w:t xml:space="preserve"> and when it will finish, you need to install Face Recognition </w:t>
       </w:r>
       <w:r>
         <w:rPr>
@@ -2822,7 +2990,7 @@
           <w:rFonts w:ascii="Arial" w:eastAsia="Times New Roman" w:hAnsi="Arial" w:cs="Arial"/>
           <w:lang w:eastAsia="en-CA"/>
         </w:rPr>
-        <w:t>To install Face Recognition package with Command Terminal, open Command Terminal from the Ubuntu OS, or open Ubuntu APP from Windows.</w:t>
+        <w:t>To install Face Recognition package with Command Terminal, open Command Terminal from the Ubuntu OS, or Ubuntu APP from Windows.</w:t>
       </w:r>
     </w:p>
     <w:p>
@@ -5031,7 +5199,61 @@
         <w:rPr>
           <w:rFonts w:ascii="Arial" w:hAnsi="Arial" w:cs="Arial"/>
         </w:rPr>
-        <w:t>script. To list the directories and files in this folder run “ls -lrt” and later change the executable permission for the file with “chmod”.</w:t>
+        <w:t>script. To list the directories and files in this folder</w:t>
+      </w:r>
+      <w:r>
+        <w:rPr>
+          <w:rFonts w:ascii="Arial" w:hAnsi="Arial" w:cs="Arial"/>
+        </w:rPr>
+        <w:t>,</w:t>
+      </w:r>
+      <w:r>
+        <w:rPr>
+          <w:rFonts w:ascii="Arial" w:hAnsi="Arial" w:cs="Arial"/>
+        </w:rPr>
+        <w:t xml:space="preserve"> run </w:t>
+      </w:r>
+      <w:r>
+        <w:rPr>
+          <w:rFonts w:ascii="Arial" w:hAnsi="Arial" w:cs="Arial"/>
+        </w:rPr>
+        <w:t>"</w:t>
+      </w:r>
+      <w:r>
+        <w:rPr>
+          <w:rFonts w:ascii="Arial" w:hAnsi="Arial" w:cs="Arial"/>
+        </w:rPr>
+        <w:t>ls -lrt</w:t>
+      </w:r>
+      <w:r>
+        <w:rPr>
+          <w:rFonts w:ascii="Arial" w:hAnsi="Arial" w:cs="Arial"/>
+        </w:rPr>
+        <w:t>"</w:t>
+      </w:r>
+      <w:r>
+        <w:rPr>
+          <w:rFonts w:ascii="Arial" w:hAnsi="Arial" w:cs="Arial"/>
+        </w:rPr>
+        <w:t xml:space="preserve"> and later change the executable permission for the file with </w:t>
+      </w:r>
+      <w:r>
+        <w:rPr>
+          <w:rFonts w:ascii="Arial" w:hAnsi="Arial" w:cs="Arial"/>
+        </w:rPr>
+        <w:t>"</w:t>
+      </w:r>
+      <w:r>
+        <w:rPr>
+          <w:rFonts w:ascii="Arial" w:hAnsi="Arial" w:cs="Arial"/>
+        </w:rPr>
+        <w:t>chmod</w:t>
+      </w:r>
+      <w:r>
+        <w:rPr>
+          <w:rFonts w:ascii="Arial" w:hAnsi="Arial" w:cs="Arial"/>
+        </w:rPr>
+        <w:t>."</w:t>
       </w:r>
     </w:p>
     <w:p>
@@ -5600,7 +5822,35 @@
           <w:rFonts w:ascii="Arial" w:eastAsia="Times New Roman" w:hAnsi="Arial" w:cs="Arial"/>
           <w:lang w:eastAsia="en-CA"/>
         </w:rPr>
-        <w:t xml:space="preserve"> Face Recognition through PyCharm CE, it is recommended to complete all steps from “Install Face Recognition on Windows”. If you did not complete it or the above process gave </w:t>
+        <w:t xml:space="preserve"> Face Recognition through PyCharm CE, it is recommended to complete all steps from </w:t>
+      </w:r>
+      <w:r>
+        <w:rPr>
+          <w:rFonts w:ascii="Arial" w:eastAsia="Times New Roman" w:hAnsi="Arial" w:cs="Arial"/>
+          <w:lang w:eastAsia="en-CA"/>
+        </w:rPr>
+        <w:t>"</w:t>
+      </w:r>
+      <w:r>
+        <w:rPr>
+          <w:rFonts w:ascii="Arial" w:eastAsia="Times New Roman" w:hAnsi="Arial" w:cs="Arial"/>
+          <w:lang w:eastAsia="en-CA"/>
+        </w:rPr>
+        <w:t>Install Face Recognition on Windows</w:t>
+      </w:r>
+      <w:r>
+        <w:rPr>
+          <w:rFonts w:ascii="Arial" w:eastAsia="Times New Roman" w:hAnsi="Arial" w:cs="Arial"/>
+          <w:lang w:eastAsia="en-CA"/>
+        </w:rPr>
+        <w:t>."</w:t>
+      </w:r>
+      <w:r>
+        <w:rPr>
+          <w:rFonts w:ascii="Arial" w:eastAsia="Times New Roman" w:hAnsi="Arial" w:cs="Arial"/>
+          <w:lang w:eastAsia="en-CA"/>
+        </w:rPr>
+        <w:t xml:space="preserve"> If you did not complete it or the above process gave </w:t>
       </w:r>
       <w:r>
         <w:rPr>
@@ -5794,7 +6044,21 @@
           <w:rFonts w:ascii="Arial" w:eastAsia="Times New Roman" w:hAnsi="Arial" w:cs="Arial"/>
           <w:lang w:eastAsia="en-CA"/>
         </w:rPr>
-        <w:t>the PyCharm Terminal and install cmake as below:</w:t>
+        <w:t xml:space="preserve">the PyCharm Terminal and install </w:t>
+      </w:r>
+      <w:r>
+        <w:rPr>
+          <w:rFonts w:ascii="Arial" w:eastAsia="Times New Roman" w:hAnsi="Arial" w:cs="Arial"/>
+          <w:lang w:eastAsia="en-CA"/>
+        </w:rPr>
+        <w:t>CM</w:t>
+      </w:r>
+      <w:r>
+        <w:rPr>
+          <w:rFonts w:ascii="Arial" w:eastAsia="Times New Roman" w:hAnsi="Arial" w:cs="Arial"/>
+          <w:lang w:eastAsia="en-CA"/>
+        </w:rPr>
+        <w:t>ake as below:</w:t>
       </w:r>
     </w:p>
     <w:p>
@@ -6064,7 +6328,63 @@
           <w:rFonts w:ascii="Arial" w:eastAsia="Times New Roman" w:hAnsi="Arial" w:cs="Arial"/>
           <w:lang w:eastAsia="en-CA"/>
         </w:rPr>
-        <w:t xml:space="preserve">Copy that unzip dlib file and paste it to Project’s Virtual Environment(venv) directory. Inside of your Virtual Environment directory you will get “Lib\site-packages”. You need </w:t>
+        <w:t>Copy that unzip dlib file and paste it to Project</w:t>
+      </w:r>
+      <w:r>
+        <w:rPr>
+          <w:rFonts w:ascii="Arial" w:eastAsia="Times New Roman" w:hAnsi="Arial" w:cs="Arial"/>
+          <w:lang w:eastAsia="en-CA"/>
+        </w:rPr>
+        <w:t>'</w:t>
+      </w:r>
+      <w:r>
+        <w:rPr>
+          <w:rFonts w:ascii="Arial" w:eastAsia="Times New Roman" w:hAnsi="Arial" w:cs="Arial"/>
+          <w:lang w:eastAsia="en-CA"/>
+        </w:rPr>
+        <w:t>s Virtual Environment(venv) directory. Inside of your Virtual Environment directory</w:t>
+      </w:r>
+      <w:r>
+        <w:rPr>
+          <w:rFonts w:ascii="Arial" w:eastAsia="Times New Roman" w:hAnsi="Arial" w:cs="Arial"/>
+          <w:lang w:eastAsia="en-CA"/>
+        </w:rPr>
+        <w:t>,</w:t>
+      </w:r>
+      <w:r>
+        <w:rPr>
+          <w:rFonts w:ascii="Arial" w:eastAsia="Times New Roman" w:hAnsi="Arial" w:cs="Arial"/>
+          <w:lang w:eastAsia="en-CA"/>
+        </w:rPr>
+        <w:t xml:space="preserve"> you will get </w:t>
+      </w:r>
+      <w:r>
+        <w:rPr>
+          <w:rFonts w:ascii="Arial" w:eastAsia="Times New Roman" w:hAnsi="Arial" w:cs="Arial"/>
+          <w:lang w:eastAsia="en-CA"/>
+        </w:rPr>
+        <w:t>"</w:t>
+      </w:r>
+      <w:r>
+        <w:rPr>
+          <w:rFonts w:ascii="Arial" w:eastAsia="Times New Roman" w:hAnsi="Arial" w:cs="Arial"/>
+          <w:lang w:eastAsia="en-CA"/>
+        </w:rPr>
+        <w:t>Lib\site-packages</w:t>
+      </w:r>
+      <w:r>
+        <w:rPr>
+          <w:rFonts w:ascii="Arial" w:eastAsia="Times New Roman" w:hAnsi="Arial" w:cs="Arial"/>
+          <w:lang w:eastAsia="en-CA"/>
+        </w:rPr>
+        <w:t>."</w:t>
+      </w:r>
+      <w:r>
+        <w:rPr>
+          <w:rFonts w:ascii="Arial" w:eastAsia="Times New Roman" w:hAnsi="Arial" w:cs="Arial"/>
+          <w:lang w:eastAsia="en-CA"/>
+        </w:rPr>
+        <w:t xml:space="preserve"> You need </w:t>
       </w:r>
       <w:r>
         <w:rPr>
@@ -6383,7 +6703,21 @@
           <w:rFonts w:ascii="Arial" w:eastAsia="Times New Roman" w:hAnsi="Arial" w:cs="Arial"/>
           <w:lang w:eastAsia="en-CA"/>
         </w:rPr>
-        <w:t xml:space="preserve">The above process will take some time and when it will finish, you need to install Face Recognition and need to upgrade </w:t>
+        <w:t>The above process will take some time</w:t>
+      </w:r>
+      <w:r>
+        <w:rPr>
+          <w:rFonts w:ascii="Arial" w:eastAsia="Times New Roman" w:hAnsi="Arial" w:cs="Arial"/>
+          <w:lang w:eastAsia="en-CA"/>
+        </w:rPr>
+        <w:t>,</w:t>
+      </w:r>
+      <w:r>
+        <w:rPr>
+          <w:rFonts w:ascii="Arial" w:eastAsia="Times New Roman" w:hAnsi="Arial" w:cs="Arial"/>
+          <w:lang w:eastAsia="en-CA"/>
+        </w:rPr>
+        <w:t xml:space="preserve"> and when it will finish, you need to install Face Recognition and need to upgrade </w:t>
       </w:r>
       <w:r>
         <w:rPr>

</xml_diff>